<commit_message>
Update Architecture- preliminary questions
grammar and sentence correction
</commit_message>
<xml_diff>
--- a/resources/architecture/Preliminary questions.docx
+++ b/resources/architecture/Preliminary questions.docx
@@ -205,7 +205,23 @@
           <w:color w:val="000000"/>
           <w:lang w:val="en-GB"/>
         </w:rPr>
-        <w:t>Then, we need a write-optimised architecture. In fact, the goal will be to store each drone report. Also, availability is not important is we will need to compute back-end statistics over time, but no real-time fetching.</w:t>
+        <w:t xml:space="preserve">Then, we need a write-optimised architecture. In fact, the goal will be to store each drone report. Also, availability is not important </w:t>
+      </w:r>
+      <w:r>
+        <w:rPr>
+          <w:rFonts w:ascii="Calibri" w:hAnsi="Calibri" w:cs="Calibri"/>
+          <w:color w:val="000000"/>
+          <w:lang w:val="en-GB"/>
+        </w:rPr>
+        <w:t>a</w:t>
+      </w:r>
+      <w:r>
+        <w:rPr>
+          <w:rFonts w:ascii="Calibri" w:hAnsi="Calibri" w:cs="Calibri"/>
+          <w:color w:val="000000"/>
+          <w:lang w:val="en-GB"/>
+        </w:rPr>
+        <w:t>s we will need to compute back-end statistics over time, but no real-time fetching.</w:t>
       </w:r>
     </w:p>
     <w:p>
@@ -413,39 +429,143 @@
           <w:color w:val="000000"/>
           <w:lang w:val="en-GB"/>
         </w:rPr>
-        <w:t>In doing so, the data will all be kept for life and the cost of archiving will be lower. It will be less efficient to perform analyses on these data, but as we do not want to process them in real time this should be fine. At the same time, we avoid having a confusing data swamp by using the NoSQL system, as stores into the Data Lake would be daily 200 GB or weekly 1.4 TB files. Ideally, the storage should be done by date of reports.</w:t>
-      </w:r>
-    </w:p>
-    <w:p>
-      <w:pPr>
-        <w:autoSpaceDE w:val="0"/>
-        <w:autoSpaceDN w:val="0"/>
-        <w:adjustRightInd w:val="0"/>
-        <w:rPr>
-          <w:rFonts w:ascii="Calibri" w:hAnsi="Calibri" w:cs="Calibri"/>
-          <w:color w:val="000000"/>
-          <w:lang w:val="en-GB"/>
-        </w:rPr>
-      </w:pPr>
-    </w:p>
-    <w:p>
-      <w:pPr>
-        <w:autoSpaceDE w:val="0"/>
-        <w:autoSpaceDN w:val="0"/>
-        <w:adjustRightInd w:val="0"/>
-        <w:rPr>
-          <w:rFonts w:ascii="Calibri" w:hAnsi="Calibri" w:cs="Calibri"/>
-          <w:color w:val="000000"/>
-          <w:lang w:val="en-GB"/>
-        </w:rPr>
-      </w:pPr>
-      <w:r>
-        <w:rPr>
-          <w:rFonts w:ascii="Calibri" w:hAnsi="Calibri" w:cs="Calibri"/>
-          <w:color w:val="000000"/>
-          <w:lang w:val="en-GB"/>
-        </w:rPr>
-        <w:t>In order to achieve this, we can use Amazon W.S. S3 service as the Data Lake. For the database, as our reports are generated as JSON files, MongoDB could be a good solution. Thereafter, and depending on the needs of Peaceland, the Hadoop cluster could still be useful if we want to carry out broad analyses of the data over time, using HBase.</w:t>
+        <w:t xml:space="preserve">In doing so, the data will all be kept for life and the cost of archiving will be lower. It will be less efficient to perform analyses on these data, but as we do not want to process them in real time this should be fine. At the same time, we avoid having a confusing data swamp by using the NoSQL system, as </w:t>
+      </w:r>
+      <w:r>
+        <w:rPr>
+          <w:rFonts w:ascii="Calibri" w:hAnsi="Calibri" w:cs="Calibri"/>
+          <w:color w:val="000000"/>
+          <w:lang w:val="en-GB"/>
+        </w:rPr>
+        <w:t xml:space="preserve">the data </w:t>
+      </w:r>
+      <w:r>
+        <w:rPr>
+          <w:rFonts w:ascii="Calibri" w:hAnsi="Calibri" w:cs="Calibri"/>
+          <w:color w:val="000000"/>
+          <w:lang w:val="en-GB"/>
+        </w:rPr>
+        <w:t>store</w:t>
+      </w:r>
+      <w:r>
+        <w:rPr>
+          <w:rFonts w:ascii="Calibri" w:hAnsi="Calibri" w:cs="Calibri"/>
+          <w:color w:val="000000"/>
+          <w:lang w:val="en-GB"/>
+        </w:rPr>
+        <w:t>d</w:t>
+      </w:r>
+      <w:r>
+        <w:rPr>
+          <w:rFonts w:ascii="Calibri" w:hAnsi="Calibri" w:cs="Calibri"/>
+          <w:color w:val="000000"/>
+          <w:lang w:val="en-GB"/>
+        </w:rPr>
+        <w:t xml:space="preserve"> into the Data Lake would be </w:t>
+      </w:r>
+      <w:r>
+        <w:rPr>
+          <w:rFonts w:ascii="Calibri" w:hAnsi="Calibri" w:cs="Calibri"/>
+          <w:color w:val="000000"/>
+          <w:lang w:val="en-GB"/>
+        </w:rPr>
+        <w:t>200 GB</w:t>
+      </w:r>
+      <w:r>
+        <w:rPr>
+          <w:rFonts w:ascii="Calibri" w:hAnsi="Calibri" w:cs="Calibri"/>
+          <w:color w:val="000000"/>
+          <w:lang w:val="en-GB"/>
+        </w:rPr>
+        <w:t xml:space="preserve"> </w:t>
+      </w:r>
+      <w:r>
+        <w:rPr>
+          <w:rFonts w:ascii="Calibri" w:hAnsi="Calibri" w:cs="Calibri"/>
+          <w:color w:val="000000"/>
+          <w:lang w:val="en-GB"/>
+        </w:rPr>
+        <w:t xml:space="preserve">daily or </w:t>
+      </w:r>
+      <w:r>
+        <w:rPr>
+          <w:rFonts w:ascii="Calibri" w:hAnsi="Calibri" w:cs="Calibri"/>
+          <w:color w:val="000000"/>
+          <w:lang w:val="en-GB"/>
+        </w:rPr>
+        <w:t>1.4 TB</w:t>
+      </w:r>
+      <w:r>
+        <w:rPr>
+          <w:rFonts w:ascii="Calibri" w:hAnsi="Calibri" w:cs="Calibri"/>
+          <w:color w:val="000000"/>
+          <w:lang w:val="en-GB"/>
+        </w:rPr>
+        <w:t xml:space="preserve"> weekly.</w:t>
+      </w:r>
+      <w:r>
+        <w:rPr>
+          <w:rFonts w:ascii="Calibri" w:hAnsi="Calibri" w:cs="Calibri"/>
+          <w:color w:val="000000"/>
+          <w:lang w:val="en-GB"/>
+        </w:rPr>
+        <w:t xml:space="preserve"> Ideally, the storage should be done by date of reports.</w:t>
+      </w:r>
+    </w:p>
+    <w:p>
+      <w:pPr>
+        <w:autoSpaceDE w:val="0"/>
+        <w:autoSpaceDN w:val="0"/>
+        <w:adjustRightInd w:val="0"/>
+        <w:rPr>
+          <w:rFonts w:ascii="Calibri" w:hAnsi="Calibri" w:cs="Calibri"/>
+          <w:color w:val="000000"/>
+          <w:lang w:val="en-GB"/>
+        </w:rPr>
+      </w:pPr>
+    </w:p>
+    <w:p>
+      <w:pPr>
+        <w:autoSpaceDE w:val="0"/>
+        <w:autoSpaceDN w:val="0"/>
+        <w:adjustRightInd w:val="0"/>
+        <w:rPr>
+          <w:rFonts w:ascii="Calibri" w:hAnsi="Calibri" w:cs="Calibri"/>
+          <w:color w:val="000000"/>
+          <w:lang w:val="en-GB"/>
+        </w:rPr>
+      </w:pPr>
+      <w:r>
+        <w:rPr>
+          <w:rFonts w:ascii="Calibri" w:hAnsi="Calibri" w:cs="Calibri"/>
+          <w:color w:val="000000"/>
+          <w:lang w:val="en-GB"/>
+        </w:rPr>
+        <w:t>To</w:t>
+      </w:r>
+      <w:r>
+        <w:rPr>
+          <w:rFonts w:ascii="Calibri" w:hAnsi="Calibri" w:cs="Calibri"/>
+          <w:color w:val="000000"/>
+          <w:lang w:val="en-GB"/>
+        </w:rPr>
+        <w:t xml:space="preserve"> achieve this, we can use Amazon W.S. S3 service </w:t>
+      </w:r>
+      <w:r>
+        <w:rPr>
+          <w:rFonts w:ascii="Calibri" w:hAnsi="Calibri" w:cs="Calibri"/>
+          <w:color w:val="000000"/>
+          <w:lang w:val="en-GB"/>
+        </w:rPr>
+        <w:t>for</w:t>
+      </w:r>
+      <w:r>
+        <w:rPr>
+          <w:rFonts w:ascii="Calibri" w:hAnsi="Calibri" w:cs="Calibri"/>
+          <w:color w:val="000000"/>
+          <w:lang w:val="en-GB"/>
+        </w:rPr>
+        <w:t xml:space="preserve"> the Data Lake. For the database, as our reports are generated as JSON files, MongoDB could be a good solution. Thereafter, and depending on the needs of Peaceland, the Hadoop cluster could still be useful if we want to carry out broad analyses of the data over time, using HBase.</w:t>
       </w:r>
     </w:p>
     <w:p>
@@ -914,7 +1034,23 @@
           <w:color w:val="000000"/>
           <w:lang w:val="en-GB"/>
         </w:rPr>
-        <w:t>The first thing we think is missing is the date and time of the report. In fact, it seems absolutely necessary to store them by date in order to perform further analysis on the data.</w:t>
+        <w:t>The first thing we think is missing</w:t>
+      </w:r>
+      <w:r>
+        <w:rPr>
+          <w:rFonts w:ascii="Calibri" w:hAnsi="Calibri" w:cs="Calibri"/>
+          <w:color w:val="000000"/>
+          <w:lang w:val="en-GB"/>
+        </w:rPr>
+        <w:t xml:space="preserve"> in the report</w:t>
+      </w:r>
+      <w:r>
+        <w:rPr>
+          <w:rFonts w:ascii="Calibri" w:hAnsi="Calibri" w:cs="Calibri"/>
+          <w:color w:val="000000"/>
+          <w:lang w:val="en-GB"/>
+        </w:rPr>
+        <w:t xml:space="preserve"> is the date and time of the report. In fact, it seems absolutely necessary to store them by date in order to perform further analysis on the data.</w:t>
       </w:r>
     </w:p>
     <w:sectPr>

</xml_diff>